<commit_message>
Meeting 260319 and Oblig4.md
</commit_message>
<xml_diff>
--- a/Documents/Meetings/Møte 260319.docx
+++ b/Documents/Meetings/Møte 260319.docx
@@ -4,7 +4,7 @@
   <w:body>
     <w:p>
       <w:pPr>
-        <w:pStyle w:val="Overskrift1"/>
+        <w:pStyle w:val="Heading1"/>
         <w:rPr>
           <w:lang w:val="en-GB"/>
         </w:rPr>
@@ -26,14 +26,21 @@
     </w:p>
     <w:p>
       <w:pPr>
+        <w:pStyle w:val="Heading1"/>
         <w:rPr>
           <w:lang w:val="en-GB"/>
         </w:rPr>
       </w:pPr>
-    </w:p>
-    <w:p>
-      <w:pPr>
-        <w:pStyle w:val="Overskrift2"/>
+      <w:r>
+        <w:rPr>
+          <w:lang w:val="en-GB"/>
+        </w:rPr>
+        <w:t>Agenda</w:t>
+      </w:r>
+    </w:p>
+    <w:p>
+      <w:pPr>
+        <w:pStyle w:val="Heading2"/>
         <w:rPr>
           <w:lang w:val="en-GB"/>
         </w:rPr>
@@ -47,7 +54,7 @@
     </w:p>
     <w:p>
       <w:pPr>
-        <w:pStyle w:val="Listeavsnitt"/>
+        <w:pStyle w:val="ListParagraph"/>
         <w:numPr>
           <w:ilvl w:val="0"/>
           <w:numId w:val="1"/>
@@ -62,7 +69,7 @@
     </w:p>
     <w:p>
       <w:pPr>
-        <w:pStyle w:val="Listeavsnitt"/>
+        <w:pStyle w:val="ListParagraph"/>
         <w:numPr>
           <w:ilvl w:val="0"/>
           <w:numId w:val="1"/>
@@ -74,7 +81,7 @@
     </w:p>
     <w:p>
       <w:pPr>
-        <w:pStyle w:val="Listeavsnitt"/>
+        <w:pStyle w:val="ListParagraph"/>
         <w:numPr>
           <w:ilvl w:val="1"/>
           <w:numId w:val="1"/>
@@ -86,7 +93,7 @@
     </w:p>
     <w:p>
       <w:pPr>
-        <w:pStyle w:val="Listeavsnitt"/>
+        <w:pStyle w:val="ListParagraph"/>
         <w:numPr>
           <w:ilvl w:val="1"/>
           <w:numId w:val="1"/>
@@ -98,7 +105,7 @@
     </w:p>
     <w:p>
       <w:pPr>
-        <w:pStyle w:val="Listeavsnitt"/>
+        <w:pStyle w:val="ListParagraph"/>
         <w:numPr>
           <w:ilvl w:val="0"/>
           <w:numId w:val="1"/>
@@ -110,7 +117,7 @@
     </w:p>
     <w:p>
       <w:pPr>
-        <w:pStyle w:val="Listeavsnitt"/>
+        <w:pStyle w:val="ListParagraph"/>
         <w:numPr>
           <w:ilvl w:val="1"/>
           <w:numId w:val="1"/>
@@ -122,7 +129,7 @@
     </w:p>
     <w:p>
       <w:pPr>
-        <w:pStyle w:val="Listeavsnitt"/>
+        <w:pStyle w:val="ListParagraph"/>
         <w:numPr>
           <w:ilvl w:val="1"/>
           <w:numId w:val="1"/>
@@ -130,137 +137,711 @@
       </w:pPr>
       <w:r>
         <w:t>Valg av board</w:t>
+      </w:r>
+    </w:p>
+    <w:p>
+      <w:pPr>
+        <w:pStyle w:val="ListParagraph"/>
+        <w:numPr>
+          <w:ilvl w:val="0"/>
+          <w:numId w:val="1"/>
+        </w:numPr>
+      </w:pPr>
+      <w:r>
+        <w:t xml:space="preserve">Hva skal vi fokusere på fremover? </w:t>
+      </w:r>
+    </w:p>
+    <w:p>
+      <w:pPr>
+        <w:pStyle w:val="ListParagraph"/>
+        <w:numPr>
+          <w:ilvl w:val="1"/>
+          <w:numId w:val="1"/>
+        </w:numPr>
+      </w:pPr>
+      <w:r>
+        <w:t xml:space="preserve">Fylle ut brettet med </w:t>
+      </w:r>
+      <w:r>
+        <w:t xml:space="preserve">flere fungerende objekter? (Pushers, holes, lasers </w:t>
+      </w:r>
+      <w:proofErr w:type="spellStart"/>
+      <w:r>
+        <w:t>etc</w:t>
+      </w:r>
+      <w:proofErr w:type="spellEnd"/>
+      <w:r>
+        <w:t>)</w:t>
+      </w:r>
+    </w:p>
+    <w:p>
+      <w:pPr>
+        <w:pStyle w:val="ListParagraph"/>
+        <w:numPr>
+          <w:ilvl w:val="1"/>
+          <w:numId w:val="1"/>
+        </w:numPr>
+      </w:pPr>
+      <w:r>
+        <w:t>Flerspiller over nettverk?</w:t>
+      </w:r>
+    </w:p>
+    <w:p>
+      <w:pPr>
+        <w:pStyle w:val="ListParagraph"/>
+        <w:numPr>
+          <w:ilvl w:val="1"/>
+          <w:numId w:val="1"/>
+        </w:numPr>
+      </w:pPr>
+      <w:r>
+        <w:t>GUI?</w:t>
+      </w:r>
+    </w:p>
+    <w:p>
+      <w:pPr>
+        <w:pStyle w:val="ListParagraph"/>
+        <w:numPr>
+          <w:ilvl w:val="0"/>
+          <w:numId w:val="1"/>
+        </w:numPr>
+      </w:pPr>
+      <w:r>
+        <w:t>Hva kommer vi til å klare til deadline?</w:t>
+      </w:r>
+    </w:p>
+    <w:p>
+      <w:pPr>
+        <w:pStyle w:val="Heading2"/>
+      </w:pPr>
+      <w:r>
+        <w:t>Oblig4</w:t>
+      </w:r>
+    </w:p>
+    <w:p>
+      <w:pPr>
+        <w:pStyle w:val="ListParagraph"/>
+        <w:numPr>
+          <w:ilvl w:val="0"/>
+          <w:numId w:val="1"/>
+        </w:numPr>
+      </w:pPr>
+      <w:r>
+        <w:t>Gå gjennom og svare på spørsmål</w:t>
+      </w:r>
+    </w:p>
+    <w:p>
+      <w:pPr>
+        <w:pStyle w:val="ListParagraph"/>
+        <w:numPr>
+          <w:ilvl w:val="1"/>
+          <w:numId w:val="1"/>
+        </w:numPr>
+      </w:pPr>
+      <w:r>
+        <w:t>Noen</w:t>
+      </w:r>
+      <w:r>
+        <w:t xml:space="preserve"> av spørsmålene er de samme som på oblig3</w:t>
+      </w:r>
+    </w:p>
+    <w:p>
+      <w:pPr>
+        <w:pStyle w:val="Heading2"/>
+      </w:pPr>
+      <w:r>
+        <w:t>Nettverk</w:t>
+      </w:r>
+    </w:p>
+    <w:p>
+      <w:pPr>
+        <w:pStyle w:val="ListParagraph"/>
+        <w:numPr>
+          <w:ilvl w:val="0"/>
+          <w:numId w:val="1"/>
+        </w:numPr>
+      </w:pPr>
+      <w:r>
+        <w:t>Bli enige om overordnet plan for nettverk</w:t>
+      </w:r>
+    </w:p>
+    <w:p/>
+    <w:p>
+      <w:pPr>
+        <w:pStyle w:val="Heading1"/>
+      </w:pPr>
+      <w:r>
+        <w:t>Referat</w:t>
+      </w:r>
+    </w:p>
+    <w:p>
+      <w:pPr>
+        <w:pStyle w:val="Heading2"/>
+      </w:pPr>
+      <w:r>
+        <w:t>Status</w:t>
+      </w:r>
+    </w:p>
+    <w:p>
+      <w:pPr>
+        <w:pStyle w:val="ListParagraph"/>
+        <w:numPr>
+          <w:ilvl w:val="0"/>
+          <w:numId w:val="1"/>
+        </w:numPr>
+      </w:pPr>
+      <w:r>
+        <w:t>Testing</w:t>
+      </w:r>
+    </w:p>
+    <w:p>
+      <w:pPr>
+        <w:pStyle w:val="ListParagraph"/>
+        <w:numPr>
+          <w:ilvl w:val="1"/>
+          <w:numId w:val="1"/>
+        </w:numPr>
+      </w:pPr>
+      <w:r>
+        <w:t>Host: Underveis</w:t>
+      </w:r>
+    </w:p>
+    <w:p>
+      <w:pPr>
+        <w:pStyle w:val="ListParagraph"/>
+        <w:numPr>
+          <w:ilvl w:val="1"/>
+          <w:numId w:val="1"/>
+        </w:numPr>
+      </w:pPr>
+      <w:r>
+        <w:t>Client: Ferdig for nå, kommer mer etter hvert</w:t>
+      </w:r>
+    </w:p>
+    <w:p>
+      <w:pPr>
+        <w:pStyle w:val="ListParagraph"/>
+        <w:numPr>
+          <w:ilvl w:val="1"/>
+          <w:numId w:val="1"/>
+        </w:numPr>
+      </w:pPr>
+      <w:proofErr w:type="spellStart"/>
+      <w:r>
+        <w:t>BoardGenerator</w:t>
+      </w:r>
+      <w:proofErr w:type="spellEnd"/>
+      <w:r>
+        <w:t xml:space="preserve">: Testing snart ferdig skrevet, hindres av en </w:t>
+      </w:r>
+      <w:proofErr w:type="spellStart"/>
+      <w:r>
+        <w:t>bug</w:t>
+      </w:r>
+      <w:proofErr w:type="spellEnd"/>
+      <w:r>
+        <w:t xml:space="preserve"> med rektangulære </w:t>
+      </w:r>
+      <w:proofErr w:type="spellStart"/>
+      <w:r>
+        <w:t>boards</w:t>
+      </w:r>
+      <w:proofErr w:type="spellEnd"/>
+    </w:p>
+    <w:p>
+      <w:pPr>
+        <w:pStyle w:val="ListParagraph"/>
+        <w:numPr>
+          <w:ilvl w:val="1"/>
+          <w:numId w:val="1"/>
+        </w:numPr>
+      </w:pPr>
+      <w:r>
+        <w:t>Board: Ikke påbegynt</w:t>
+      </w:r>
+    </w:p>
+    <w:p>
+      <w:pPr>
+        <w:pStyle w:val="ListParagraph"/>
+        <w:numPr>
+          <w:ilvl w:val="0"/>
+          <w:numId w:val="1"/>
+        </w:numPr>
+      </w:pPr>
+      <w:r>
+        <w:t>Hovedmeny</w:t>
+      </w:r>
+    </w:p>
+    <w:p>
+      <w:pPr>
+        <w:pStyle w:val="ListParagraph"/>
+        <w:numPr>
+          <w:ilvl w:val="1"/>
+          <w:numId w:val="1"/>
+        </w:numPr>
+      </w:pPr>
+      <w:r>
+        <w:t xml:space="preserve">Implementere neste </w:t>
+      </w:r>
+      <w:proofErr w:type="spellStart"/>
+      <w:r>
+        <w:t>print</w:t>
+      </w:r>
+      <w:proofErr w:type="spellEnd"/>
+    </w:p>
+    <w:p>
+      <w:pPr>
+        <w:pStyle w:val="ListParagraph"/>
+        <w:numPr>
+          <w:ilvl w:val="0"/>
+          <w:numId w:val="1"/>
+        </w:numPr>
+      </w:pPr>
+      <w:r>
+        <w:t>Fullført denne sprint:</w:t>
+      </w:r>
+    </w:p>
+    <w:p>
+      <w:pPr>
+        <w:pStyle w:val="ListParagraph"/>
+        <w:numPr>
+          <w:ilvl w:val="1"/>
+          <w:numId w:val="1"/>
+        </w:numPr>
+      </w:pPr>
+      <w:r>
+        <w:t>Robot redesign</w:t>
+      </w:r>
+    </w:p>
+    <w:p>
+      <w:pPr>
+        <w:pStyle w:val="ListParagraph"/>
+        <w:numPr>
+          <w:ilvl w:val="1"/>
+          <w:numId w:val="1"/>
+        </w:numPr>
+      </w:pPr>
+      <w:r>
+        <w:t xml:space="preserve">Robot kan dytte andre </w:t>
+      </w:r>
+      <w:proofErr w:type="spellStart"/>
+      <w:r>
+        <w:t>roboter</w:t>
+      </w:r>
+      <w:proofErr w:type="spellEnd"/>
+    </w:p>
+    <w:p>
+      <w:pPr>
+        <w:pStyle w:val="ListParagraph"/>
+        <w:numPr>
+          <w:ilvl w:val="1"/>
+          <w:numId w:val="1"/>
+        </w:numPr>
+      </w:pPr>
+      <w:proofErr w:type="spellStart"/>
+      <w:r>
+        <w:t>Refaktorering</w:t>
+      </w:r>
+      <w:proofErr w:type="spellEnd"/>
+      <w:r>
+        <w:t xml:space="preserve"> </w:t>
+      </w:r>
+      <w:r>
+        <w:t xml:space="preserve">av robot </w:t>
+      </w:r>
+      <w:proofErr w:type="spellStart"/>
+      <w:r>
+        <w:t>movement</w:t>
+      </w:r>
+      <w:proofErr w:type="spellEnd"/>
+      <w:r>
+        <w:t xml:space="preserve"> i Board</w:t>
+      </w:r>
+    </w:p>
+    <w:p>
+      <w:pPr>
+        <w:pStyle w:val="ListParagraph"/>
+        <w:numPr>
+          <w:ilvl w:val="1"/>
+          <w:numId w:val="1"/>
+        </w:numPr>
+      </w:pPr>
+      <w:r>
+        <w:t xml:space="preserve">Redesign av </w:t>
+      </w:r>
+      <w:proofErr w:type="spellStart"/>
+      <w:r>
+        <w:t>dock</w:t>
+      </w:r>
+      <w:proofErr w:type="spellEnd"/>
+      <w:r>
+        <w:t xml:space="preserve"> i GUI</w:t>
+      </w:r>
+    </w:p>
+    <w:p>
+      <w:pPr>
+        <w:pStyle w:val="ListParagraph"/>
+        <w:numPr>
+          <w:ilvl w:val="1"/>
+          <w:numId w:val="1"/>
+        </w:numPr>
+      </w:pPr>
+      <w:proofErr w:type="spellStart"/>
+      <w:r>
+        <w:t>Refactor</w:t>
+      </w:r>
+      <w:proofErr w:type="spellEnd"/>
+      <w:r>
+        <w:t xml:space="preserve"> Host (90%)</w:t>
+      </w:r>
+    </w:p>
+    <w:p>
+      <w:pPr>
+        <w:pStyle w:val="ListParagraph"/>
+        <w:numPr>
+          <w:ilvl w:val="1"/>
+          <w:numId w:val="1"/>
+        </w:numPr>
+      </w:pPr>
+      <w:r>
+        <w:t xml:space="preserve">Redesign </w:t>
+      </w:r>
+      <w:proofErr w:type="spellStart"/>
+      <w:r>
+        <w:t>floor</w:t>
+      </w:r>
+      <w:proofErr w:type="spellEnd"/>
+      <w:r>
+        <w:t xml:space="preserve"> tiles</w:t>
+      </w:r>
+    </w:p>
+    <w:p>
+      <w:pPr>
+        <w:pStyle w:val="ListParagraph"/>
+        <w:numPr>
+          <w:ilvl w:val="1"/>
+          <w:numId w:val="1"/>
+        </w:numPr>
+      </w:pPr>
+      <w:r>
+        <w:t>Påbegynt nettverkskode for Host</w:t>
+      </w:r>
+    </w:p>
+    <w:p>
+      <w:pPr>
+        <w:pStyle w:val="ListParagraph"/>
+        <w:numPr>
+          <w:ilvl w:val="0"/>
+          <w:numId w:val="1"/>
+        </w:numPr>
+      </w:pPr>
+      <w:r>
+        <w:t>Fokus for denne sprint (deadline fredag 29. mars)</w:t>
+      </w:r>
+    </w:p>
+    <w:p>
+      <w:pPr>
+        <w:pStyle w:val="ListParagraph"/>
+        <w:numPr>
+          <w:ilvl w:val="1"/>
+          <w:numId w:val="1"/>
+        </w:numPr>
+      </w:pPr>
+      <w:r>
+        <w:t>Host testing ferdig</w:t>
+      </w:r>
+    </w:p>
+    <w:p>
+      <w:pPr>
+        <w:pStyle w:val="ListParagraph"/>
+        <w:numPr>
+          <w:ilvl w:val="1"/>
+          <w:numId w:val="1"/>
+        </w:numPr>
+      </w:pPr>
+      <w:proofErr w:type="spellStart"/>
+      <w:r>
+        <w:lastRenderedPageBreak/>
+        <w:t>BoardGenerator</w:t>
+      </w:r>
+      <w:proofErr w:type="spellEnd"/>
+      <w:r>
+        <w:t xml:space="preserve"> tester ferdig</w:t>
+      </w:r>
+    </w:p>
+    <w:p>
+      <w:pPr>
+        <w:pStyle w:val="ListParagraph"/>
+        <w:numPr>
+          <w:ilvl w:val="1"/>
+          <w:numId w:val="1"/>
+        </w:numPr>
+      </w:pPr>
+      <w:r>
+        <w:t>Board testing påbegynt</w:t>
+      </w:r>
+    </w:p>
+    <w:p>
+      <w:pPr>
+        <w:pStyle w:val="ListParagraph"/>
+        <w:numPr>
+          <w:ilvl w:val="1"/>
+          <w:numId w:val="1"/>
+        </w:numPr>
+      </w:pPr>
+      <w:r>
+        <w:t xml:space="preserve">Pusher, Laser, Hole, </w:t>
+      </w:r>
+      <w:proofErr w:type="spellStart"/>
+      <w:r>
+        <w:t>Repair</w:t>
+      </w:r>
+      <w:proofErr w:type="spellEnd"/>
+      <w:r>
+        <w:t xml:space="preserve"> Tile skal v</w:t>
+      </w:r>
+      <w:r>
+        <w:t>ære implementert</w:t>
+      </w:r>
+    </w:p>
+    <w:p>
+      <w:pPr>
+        <w:pStyle w:val="ListParagraph"/>
+        <w:numPr>
+          <w:ilvl w:val="1"/>
+          <w:numId w:val="1"/>
+        </w:numPr>
+      </w:pPr>
+      <w:proofErr w:type="spellStart"/>
+      <w:r>
+        <w:t>Refaktorere</w:t>
+      </w:r>
+      <w:proofErr w:type="spellEnd"/>
+      <w:r>
+        <w:t xml:space="preserve"> </w:t>
+      </w:r>
+      <w:proofErr w:type="spellStart"/>
+      <w:r>
+        <w:t>BoardGenerator</w:t>
+      </w:r>
+      <w:proofErr w:type="spellEnd"/>
+    </w:p>
+    <w:p>
+      <w:pPr>
+        <w:pStyle w:val="ListParagraph"/>
+        <w:numPr>
+          <w:ilvl w:val="1"/>
+          <w:numId w:val="1"/>
+        </w:numPr>
+      </w:pPr>
+      <w:r>
+        <w:t>Begynne på grafikk for «hovedmeny» som skal vises når spillet starter</w:t>
+      </w:r>
+    </w:p>
+    <w:p>
+      <w:pPr>
+        <w:pStyle w:val="ListParagraph"/>
+        <w:numPr>
+          <w:ilvl w:val="1"/>
+          <w:numId w:val="1"/>
+        </w:numPr>
+      </w:pPr>
+      <w:r>
+        <w:t>Lage protokoll for kommunikasjon mellom Host og Client</w:t>
+      </w:r>
+    </w:p>
+    <w:p>
+      <w:pPr>
+        <w:pStyle w:val="ListParagraph"/>
+        <w:numPr>
+          <w:ilvl w:val="1"/>
+          <w:numId w:val="1"/>
+        </w:numPr>
+      </w:pPr>
+      <w:r>
+        <w:t>Lage oversikt over nettverkskommunikasjon</w:t>
+      </w:r>
+    </w:p>
+    <w:p>
+      <w:pPr>
+        <w:pStyle w:val="Heading2"/>
+      </w:pPr>
+      <w:r>
+        <w:t>Nettverk</w:t>
+      </w:r>
+    </w:p>
+    <w:p>
+      <w:pPr>
+        <w:pStyle w:val="ListParagraph"/>
+        <w:numPr>
+          <w:ilvl w:val="0"/>
+          <w:numId w:val="1"/>
+        </w:numPr>
+      </w:pPr>
+      <w:r>
+        <w:t xml:space="preserve">Vi vil separere </w:t>
+      </w:r>
+      <w:proofErr w:type="spellStart"/>
+      <w:r>
+        <w:t>HostNetHandler</w:t>
+      </w:r>
+      <w:proofErr w:type="spellEnd"/>
+      <w:r>
+        <w:t xml:space="preserve"> og fremtidig «</w:t>
+      </w:r>
+      <w:proofErr w:type="spellStart"/>
+      <w:r>
+        <w:t>broadcast</w:t>
+      </w:r>
+      <w:proofErr w:type="spellEnd"/>
+      <w:r>
+        <w:t>» funksjonalitet</w:t>
+      </w:r>
+    </w:p>
+    <w:p>
+      <w:pPr>
+        <w:pStyle w:val="ListParagraph"/>
+        <w:numPr>
+          <w:ilvl w:val="0"/>
+          <w:numId w:val="1"/>
+        </w:numPr>
+      </w:pPr>
+      <w:r>
+        <w:t>Da trenger vi:</w:t>
+      </w:r>
+    </w:p>
+    <w:p>
+      <w:pPr>
+        <w:pStyle w:val="ListParagraph"/>
+        <w:numPr>
+          <w:ilvl w:val="1"/>
+          <w:numId w:val="1"/>
+        </w:numPr>
+      </w:pPr>
+      <w:proofErr w:type="spellStart"/>
+      <w:r>
+        <w:t>HostNetHandler</w:t>
+      </w:r>
+      <w:proofErr w:type="spellEnd"/>
+    </w:p>
+    <w:p>
+      <w:pPr>
+        <w:pStyle w:val="ListParagraph"/>
+        <w:numPr>
+          <w:ilvl w:val="1"/>
+          <w:numId w:val="1"/>
+        </w:numPr>
+      </w:pPr>
+      <w:proofErr w:type="spellStart"/>
+      <w:r>
+        <w:t>HostBroadcaster</w:t>
+      </w:r>
+      <w:proofErr w:type="spellEnd"/>
+    </w:p>
+    <w:p>
+      <w:pPr>
+        <w:pStyle w:val="ListParagraph"/>
+        <w:numPr>
+          <w:ilvl w:val="1"/>
+          <w:numId w:val="1"/>
+        </w:numPr>
+      </w:pPr>
+      <w:proofErr w:type="spellStart"/>
+      <w:r>
+        <w:t>HostConnection</w:t>
+      </w:r>
+      <w:proofErr w:type="spellEnd"/>
+    </w:p>
+    <w:p>
+      <w:pPr>
+        <w:pStyle w:val="ListParagraph"/>
+        <w:numPr>
+          <w:ilvl w:val="1"/>
+          <w:numId w:val="1"/>
+        </w:numPr>
+      </w:pPr>
+      <w:proofErr w:type="spellStart"/>
+      <w:r>
+        <w:t>ClientNetHandler</w:t>
+      </w:r>
+      <w:proofErr w:type="spellEnd"/>
+    </w:p>
+    <w:p>
+      <w:pPr>
+        <w:pStyle w:val="ListParagraph"/>
+        <w:numPr>
+          <w:ilvl w:val="0"/>
+          <w:numId w:val="1"/>
+        </w:numPr>
+        <w:rPr>
+          <w:lang w:val="en-GB"/>
+        </w:rPr>
+      </w:pPr>
+      <w:proofErr w:type="spellStart"/>
+      <w:r>
+        <w:rPr>
+          <w:lang w:val="en-GB"/>
+        </w:rPr>
+        <w:t>HostNetHandler</w:t>
+      </w:r>
+      <w:proofErr w:type="spellEnd"/>
+      <w:r>
+        <w:rPr>
+          <w:lang w:val="en-GB"/>
+        </w:rPr>
+        <w:t xml:space="preserve"> should create </w:t>
+      </w:r>
+      <w:proofErr w:type="spellStart"/>
+      <w:r>
+        <w:rPr>
+          <w:lang w:val="en-GB"/>
+        </w:rPr>
+        <w:t>HostConnections</w:t>
+      </w:r>
+      <w:proofErr w:type="spellEnd"/>
+      <w:r>
+        <w:rPr>
+          <w:lang w:val="en-GB"/>
+        </w:rPr>
+        <w:t xml:space="preserve"> when c</w:t>
+      </w:r>
+      <w:r>
+        <w:rPr>
+          <w:lang w:val="en-GB"/>
+        </w:rPr>
+        <w:t xml:space="preserve">lients connect, and give the </w:t>
+      </w:r>
+      <w:proofErr w:type="spellStart"/>
+      <w:r>
+        <w:rPr>
+          <w:lang w:val="en-GB"/>
+        </w:rPr>
+        <w:t>HostConnections</w:t>
+      </w:r>
+      <w:proofErr w:type="spellEnd"/>
+      <w:r>
+        <w:rPr>
+          <w:lang w:val="en-GB"/>
+        </w:rPr>
+        <w:t xml:space="preserve"> to the </w:t>
+      </w:r>
+      <w:proofErr w:type="spellStart"/>
+      <w:r>
+        <w:rPr>
+          <w:lang w:val="en-GB"/>
+        </w:rPr>
+        <w:t>HostBroadcaster</w:t>
+      </w:r>
+      <w:proofErr w:type="spellEnd"/>
+      <w:r>
+        <w:rPr>
+          <w:lang w:val="en-GB"/>
+        </w:rPr>
+        <w:t xml:space="preserve">. </w:t>
       </w:r>
       <w:bookmarkStart w:id="0" w:name="_GoBack"/>
       <w:bookmarkEnd w:id="0"/>
     </w:p>
-    <w:p>
-      <w:pPr>
-        <w:pStyle w:val="Listeavsnitt"/>
-        <w:numPr>
-          <w:ilvl w:val="0"/>
-          <w:numId w:val="1"/>
-        </w:numPr>
-      </w:pPr>
-      <w:r>
-        <w:t xml:space="preserve">Hva skal vi fokusere på fremover? </w:t>
-      </w:r>
-    </w:p>
-    <w:p>
-      <w:pPr>
-        <w:pStyle w:val="Listeavsnitt"/>
-        <w:numPr>
-          <w:ilvl w:val="1"/>
-          <w:numId w:val="1"/>
-        </w:numPr>
-      </w:pPr>
-      <w:r>
-        <w:t xml:space="preserve">Fylle ut brettet med </w:t>
-      </w:r>
-      <w:r>
-        <w:t xml:space="preserve">flere fungerende objekter? (Pushers, holes, lasers </w:t>
-      </w:r>
-      <w:proofErr w:type="spellStart"/>
-      <w:r>
-        <w:t>etc</w:t>
-      </w:r>
-      <w:proofErr w:type="spellEnd"/>
-      <w:r>
-        <w:t>)</w:t>
-      </w:r>
-    </w:p>
-    <w:p>
-      <w:pPr>
-        <w:pStyle w:val="Listeavsnitt"/>
-        <w:numPr>
-          <w:ilvl w:val="1"/>
-          <w:numId w:val="1"/>
-        </w:numPr>
-      </w:pPr>
-      <w:r>
-        <w:t>Flerspiller over nettverk?</w:t>
-      </w:r>
-    </w:p>
-    <w:p>
-      <w:pPr>
-        <w:pStyle w:val="Listeavsnitt"/>
-        <w:numPr>
-          <w:ilvl w:val="1"/>
-          <w:numId w:val="1"/>
-        </w:numPr>
-      </w:pPr>
-      <w:r>
-        <w:t>GUI?</w:t>
-      </w:r>
-    </w:p>
-    <w:p>
-      <w:pPr>
-        <w:pStyle w:val="Listeavsnitt"/>
-        <w:numPr>
-          <w:ilvl w:val="0"/>
-          <w:numId w:val="1"/>
-        </w:numPr>
-      </w:pPr>
-      <w:r>
-        <w:t>Hva kommer vi til å klare til deadline?</w:t>
-      </w:r>
-    </w:p>
-    <w:p>
-      <w:pPr>
-        <w:pStyle w:val="Overskrift2"/>
-      </w:pPr>
-      <w:r>
-        <w:t>Oblig4</w:t>
-      </w:r>
-    </w:p>
-    <w:p>
-      <w:pPr>
-        <w:pStyle w:val="Listeavsnitt"/>
-        <w:numPr>
-          <w:ilvl w:val="0"/>
-          <w:numId w:val="1"/>
-        </w:numPr>
-      </w:pPr>
-      <w:r>
-        <w:t>Gå gjennom og svare på spørsmål</w:t>
-      </w:r>
-    </w:p>
-    <w:p>
-      <w:pPr>
-        <w:pStyle w:val="Listeavsnitt"/>
-        <w:numPr>
-          <w:ilvl w:val="1"/>
-          <w:numId w:val="1"/>
-        </w:numPr>
-      </w:pPr>
-      <w:r>
-        <w:t>Noen</w:t>
-      </w:r>
-      <w:r>
-        <w:t xml:space="preserve"> av spørsmålene er de samme som på oblig3</w:t>
-      </w:r>
-    </w:p>
-    <w:p>
-      <w:pPr>
-        <w:pStyle w:val="Overskrift2"/>
-      </w:pPr>
-      <w:r>
-        <w:t>Nettverk</w:t>
-      </w:r>
-    </w:p>
-    <w:p>
-      <w:pPr>
-        <w:pStyle w:val="Listeavsnitt"/>
-        <w:numPr>
-          <w:ilvl w:val="0"/>
-          <w:numId w:val="1"/>
-        </w:numPr>
-      </w:pPr>
-      <w:r>
-        <w:t>Bli enige om overordnet plan for nettverk</w:t>
-      </w:r>
-    </w:p>
-    <w:p/>
     <w:sectPr>
       <w:pgSz w:w="11906" w:h="16838"/>
       <w:pgMar w:top="1417" w:right="1417" w:bottom="1417" w:left="1417" w:header="708" w:footer="708" w:gutter="0"/>
@@ -789,11 +1370,11 @@
     <w:name w:val="Normal"/>
     <w:qFormat/>
   </w:style>
-  <w:style w:type="paragraph" w:styleId="Overskrift1">
+  <w:style w:type="paragraph" w:styleId="Heading1">
     <w:name w:val="heading 1"/>
     <w:basedOn w:val="Normal"/>
     <w:next w:val="Normal"/>
-    <w:link w:val="Overskrift1Tegn"/>
+    <w:link w:val="Heading1Char"/>
     <w:uiPriority w:val="9"/>
     <w:qFormat/>
     <w:rsid w:val="008C4061"/>
@@ -810,11 +1391,11 @@
       <w:szCs w:val="32"/>
     </w:rPr>
   </w:style>
-  <w:style w:type="paragraph" w:styleId="Overskrift2">
+  <w:style w:type="paragraph" w:styleId="Heading2">
     <w:name w:val="heading 2"/>
     <w:basedOn w:val="Normal"/>
     <w:next w:val="Normal"/>
-    <w:link w:val="Overskrift2Tegn"/>
+    <w:link w:val="Heading2Char"/>
     <w:uiPriority w:val="9"/>
     <w:unhideWhenUsed/>
     <w:qFormat/>
@@ -832,13 +1413,13 @@
       <w:szCs w:val="26"/>
     </w:rPr>
   </w:style>
-  <w:style w:type="character" w:default="1" w:styleId="Standardskriftforavsnitt">
+  <w:style w:type="character" w:default="1" w:styleId="DefaultParagraphFont">
     <w:name w:val="Default Paragraph Font"/>
     <w:uiPriority w:val="1"/>
     <w:semiHidden/>
     <w:unhideWhenUsed/>
   </w:style>
-  <w:style w:type="table" w:default="1" w:styleId="Vanligtabell">
+  <w:style w:type="table" w:default="1" w:styleId="TableNormal">
     <w:name w:val="Normal Table"/>
     <w:uiPriority w:val="99"/>
     <w:semiHidden/>
@@ -853,16 +1434,16 @@
       </w:tblCellMar>
     </w:tblPr>
   </w:style>
-  <w:style w:type="numbering" w:default="1" w:styleId="Ingenliste">
+  <w:style w:type="numbering" w:default="1" w:styleId="NoList">
     <w:name w:val="No List"/>
     <w:uiPriority w:val="99"/>
     <w:semiHidden/>
     <w:unhideWhenUsed/>
   </w:style>
-  <w:style w:type="character" w:customStyle="1" w:styleId="Overskrift1Tegn">
-    <w:name w:val="Overskrift 1 Tegn"/>
-    <w:basedOn w:val="Standardskriftforavsnitt"/>
-    <w:link w:val="Overskrift1"/>
+  <w:style w:type="character" w:customStyle="1" w:styleId="Heading1Char">
+    <w:name w:val="Heading 1 Char"/>
+    <w:basedOn w:val="DefaultParagraphFont"/>
+    <w:link w:val="Heading1"/>
     <w:uiPriority w:val="9"/>
     <w:rsid w:val="008C4061"/>
     <w:rPr>
@@ -872,10 +1453,10 @@
       <w:szCs w:val="32"/>
     </w:rPr>
   </w:style>
-  <w:style w:type="character" w:customStyle="1" w:styleId="Overskrift2Tegn">
-    <w:name w:val="Overskrift 2 Tegn"/>
-    <w:basedOn w:val="Standardskriftforavsnitt"/>
-    <w:link w:val="Overskrift2"/>
+  <w:style w:type="character" w:customStyle="1" w:styleId="Heading2Char">
+    <w:name w:val="Heading 2 Char"/>
+    <w:basedOn w:val="DefaultParagraphFont"/>
+    <w:link w:val="Heading2"/>
     <w:uiPriority w:val="9"/>
     <w:rsid w:val="008C4061"/>
     <w:rPr>
@@ -885,7 +1466,7 @@
       <w:szCs w:val="26"/>
     </w:rPr>
   </w:style>
-  <w:style w:type="paragraph" w:styleId="Listeavsnitt">
+  <w:style w:type="paragraph" w:styleId="ListParagraph">
     <w:name w:val="List Paragraph"/>
     <w:basedOn w:val="Normal"/>
     <w:uiPriority w:val="34"/>

</xml_diff>